<commit_message>
rpz final cut for Bauman
</commit_message>
<xml_diff>
--- a/курсовая трпс/prod_15/Астахов ТЗ v1.docx
+++ b/курсовая трпс/prod_15/Астахов ТЗ v1.docx
@@ -1360,13 +1360,6 @@
       </w:r>
       <w:r>
         <w:rPr>
-          <w:sz w:val="28"/>
-          <w:highlight w:val="none"/>
-        </w:rPr>
-        <w:t xml:space="preserve">,</w:t>
-      </w:r>
-      <w:r>
-        <w:rPr>
           <w:highlight w:val="none"/>
         </w:rPr>
       </w:r>
@@ -4214,21 +4207,14 @@
           <w:sz w:val="24"/>
           <w:highlight w:val="none"/>
         </w:rPr>
-        <w:t xml:space="preserve">Расчетно-пояснительная записка на 25-30 листах формата А4 (без прилож</w:t>
-      </w:r>
-      <w:r>
-        <w:rPr>
-          <w:sz w:val="24"/>
-          <w:highlight w:val="none"/>
-        </w:rPr>
-        <w:t xml:space="preserve">е</w:t>
-      </w:r>
-      <w:r>
-        <w:rPr>
-          <w:sz w:val="24"/>
-          <w:highlight w:val="none"/>
-        </w:rPr>
-        <w:t xml:space="preserve">ний 5.3.2, 5.3.3 и 5.3.4).</w:t>
+        <w:t xml:space="preserve">Расчетно-пояснительная записка на 25-30 листах формата А4</w:t>
+      </w:r>
+      <w:r>
+        <w:rPr>
+          <w:sz w:val="24"/>
+          <w:highlight w:val="none"/>
+        </w:rPr>
+        <w:t xml:space="preserve">.</w:t>
       </w:r>
       <w:r>
         <w:rPr>
@@ -4366,6 +4352,7 @@
           <w:highlight w:val="none"/>
         </w:rPr>
       </w:r>
+      <w:r/>
     </w:p>
     <w:p>
       <w:pPr>

</xml_diff>